<commit_message>
Improve email confirmation process by adding user feedback for successful confirmation and enhancing error messaging for failed attempts
</commit_message>
<xml_diff>
--- a/Cursor.docx
+++ b/Cursor.docx
@@ -19800,258 +19800,389 @@
           <w:lang w:eastAsia="en-IN"/>
         </w:rPr>
       </w:pPr>
-      <w:r>
-        <w:rPr>
-          <w:lang w:eastAsia="en-IN"/>
-        </w:rPr>
-        <w:t>User id: agrawal.prem@gmail.com</w:t>
-      </w:r>
-    </w:p>
-    <w:p>
-      <w:pPr>
-        <w:rPr>
-          <w:lang w:eastAsia="en-IN"/>
-        </w:rPr>
-      </w:pPr>
-      <w:r>
-        <w:rPr>
-          <w:lang w:eastAsia="en-IN"/>
-        </w:rPr>
-        <w:t>Prem Agrawal</w:t>
-      </w:r>
-    </w:p>
-    <w:p>
-      <w:pPr>
-        <w:rPr>
-          <w:lang w:eastAsia="en-IN"/>
-        </w:rPr>
-      </w:pPr>
-      <w:r>
-        <w:rPr>
-          <w:lang w:eastAsia="en-IN"/>
-        </w:rPr>
-        <w:t>Owner: SNBP School</w:t>
-      </w:r>
-    </w:p>
-    <w:p>
-      <w:pPr>
-        <w:rPr>
-          <w:lang w:eastAsia="en-IN"/>
-        </w:rPr>
-      </w:pPr>
-      <w:r>
-        <w:rPr>
-          <w:lang w:eastAsia="en-IN"/>
-        </w:rPr>
-        <w:t xml:space="preserve">Project: </w:t>
-      </w:r>
-      <w:r>
-        <w:rPr>
-          <w:lang w:eastAsia="en-IN"/>
-        </w:rPr>
-        <w:t>learning-maths-in-baby-steps</w:t>
-      </w:r>
-    </w:p>
-    <w:p>
-      <w:pPr>
-        <w:rPr>
-          <w:lang w:eastAsia="en-IN"/>
-        </w:rPr>
-      </w:pPr>
-      <w:r>
-        <w:rPr>
-          <w:lang w:eastAsia="en-IN"/>
-        </w:rPr>
-        <w:t>https://app.netlify.com/projects/learning-maths-in-baby-steps/</w:t>
-      </w:r>
-    </w:p>
-    <w:p>
-      <w:pPr>
-        <w:pStyle w:val="Heading2"/>
-        <w:rPr>
-          <w:lang w:eastAsia="en-IN"/>
-        </w:rPr>
-      </w:pPr>
-      <w:r>
-        <w:rPr>
-          <w:lang w:eastAsia="en-IN"/>
-        </w:rPr>
-        <w:lastRenderedPageBreak/>
-        <w:t>KB</w:t>
-      </w:r>
-    </w:p>
-    <w:p>
-      <w:pPr>
-        <w:pStyle w:val="Heading1"/>
-        <w:rPr>
-          <w:rFonts w:eastAsia="Times New Roman"/>
-          <w:lang w:eastAsia="en-IN"/>
-        </w:rPr>
-      </w:pPr>
-      <w:proofErr w:type="spellStart"/>
-      <w:r>
-        <w:rPr>
-          <w:rFonts w:eastAsia="Times New Roman"/>
-          <w:lang w:eastAsia="en-IN"/>
-        </w:rPr>
-        <w:t>Supabase</w:t>
-      </w:r>
-      <w:proofErr w:type="spellEnd"/>
-    </w:p>
-    <w:p>
-      <w:pPr>
-        <w:rPr>
-          <w:lang w:eastAsia="en-IN"/>
-        </w:rPr>
-      </w:pPr>
-      <w:r>
-        <w:rPr>
-          <w:lang w:eastAsia="en-IN"/>
-        </w:rPr>
-        <w:t>Products</w:t>
-      </w:r>
-    </w:p>
-    <w:p>
-      <w:pPr>
-        <w:pStyle w:val="ListParagraph"/>
-        <w:numPr>
-          <w:ilvl w:val="0"/>
-          <w:numId w:val="164"/>
-        </w:numPr>
-        <w:rPr>
-          <w:lang w:eastAsia="en-IN"/>
-        </w:rPr>
-      </w:pPr>
-      <w:r>
-        <w:rPr>
-          <w:lang w:eastAsia="en-IN"/>
-        </w:rPr>
-        <w:t>Database (Postgres)</w:t>
-      </w:r>
-    </w:p>
-    <w:p>
-      <w:pPr>
-        <w:pStyle w:val="ListParagraph"/>
-        <w:numPr>
-          <w:ilvl w:val="0"/>
-          <w:numId w:val="164"/>
-        </w:numPr>
-        <w:rPr>
-          <w:lang w:eastAsia="en-IN"/>
-        </w:rPr>
-      </w:pPr>
-      <w:r>
-        <w:rPr>
-          <w:lang w:eastAsia="en-IN"/>
-        </w:rPr>
-        <w:t>Authentication (</w:t>
-      </w:r>
-      <w:proofErr w:type="spellStart"/>
-      <w:r>
-        <w:rPr>
-          <w:lang w:eastAsia="en-IN"/>
-        </w:rPr>
-        <w:t>passwordless</w:t>
-      </w:r>
-      <w:proofErr w:type="spellEnd"/>
-      <w:r>
-        <w:rPr>
-          <w:lang w:eastAsia="en-IN"/>
-        </w:rPr>
-        <w:t>?)</w:t>
-      </w:r>
-      <w:r>
-        <w:rPr>
-          <w:lang w:eastAsia="en-IN"/>
-        </w:rPr>
-        <w:t>, where is my authentication?</w:t>
-      </w:r>
-    </w:p>
-    <w:p>
-      <w:pPr>
-        <w:pStyle w:val="ListParagraph"/>
-        <w:numPr>
-          <w:ilvl w:val="0"/>
-          <w:numId w:val="164"/>
-        </w:numPr>
-        <w:rPr>
-          <w:lang w:eastAsia="en-IN"/>
-        </w:rPr>
-      </w:pPr>
-      <w:r>
-        <w:rPr>
-          <w:lang w:eastAsia="en-IN"/>
-        </w:rPr>
-        <w:t>Storage (not required?)</w:t>
-      </w:r>
-    </w:p>
-    <w:p>
-      <w:pPr>
-        <w:rPr>
-          <w:lang w:eastAsia="en-IN"/>
-        </w:rPr>
-      </w:pPr>
-    </w:p>
-    <w:p>
-      <w:pPr>
-        <w:pStyle w:val="Heading2"/>
-        <w:rPr>
-          <w:lang w:eastAsia="en-IN"/>
-        </w:rPr>
-      </w:pPr>
-      <w:r>
-        <w:rPr>
-          <w:lang w:eastAsia="en-IN"/>
-        </w:rPr>
-        <w:t>Implementation</w:t>
-      </w:r>
-    </w:p>
-    <w:p>
-      <w:pPr>
-        <w:pStyle w:val="Heading3"/>
-        <w:rPr>
-          <w:lang w:eastAsia="en-IN"/>
-        </w:rPr>
-      </w:pPr>
-      <w:r>
-        <w:rPr>
-          <w:lang w:eastAsia="en-IN"/>
-        </w:rPr>
-        <w:t>URL</w:t>
-      </w:r>
-    </w:p>
-    <w:p>
-      <w:pPr>
-        <w:rPr>
-          <w:lang w:eastAsia="en-IN"/>
-        </w:rPr>
-      </w:pPr>
       <w:hyperlink r:id="rId55" w:history="1">
         <w:r>
           <w:rPr>
             <w:rStyle w:val="Hyperlink"/>
             <w:lang w:eastAsia="en-IN"/>
           </w:rPr>
-          <w:t>https://supa</w:t>
+          <w:t>https://ww</w:t>
         </w:r>
         <w:r>
           <w:rPr>
             <w:rStyle w:val="Hyperlink"/>
             <w:lang w:eastAsia="en-IN"/>
           </w:rPr>
-          <w:t>b</w:t>
+          <w:t>w</w:t>
         </w:r>
         <w:r>
           <w:rPr>
             <w:rStyle w:val="Hyperlink"/>
             <w:lang w:eastAsia="en-IN"/>
           </w:rPr>
-          <w:t>ase.com/</w:t>
+          <w:t>.netlify.com/</w:t>
         </w:r>
       </w:hyperlink>
     </w:p>
     <w:p>
       <w:pPr>
+        <w:rPr>
+          <w:lang w:eastAsia="en-IN"/>
+        </w:rPr>
+      </w:pPr>
+      <w:r>
+        <w:rPr>
+          <w:lang w:eastAsia="en-IN"/>
+        </w:rPr>
+        <w:t>User id: agrawal.prem@gmail.com</w:t>
+      </w:r>
+    </w:p>
+    <w:p>
+      <w:pPr>
+        <w:rPr>
+          <w:lang w:eastAsia="en-IN"/>
+        </w:rPr>
+      </w:pPr>
+      <w:r>
+        <w:rPr>
+          <w:lang w:eastAsia="en-IN"/>
+        </w:rPr>
+        <w:t>Prem Agrawal</w:t>
+      </w:r>
+    </w:p>
+    <w:p>
+      <w:pPr>
+        <w:rPr>
+          <w:lang w:eastAsia="en-IN"/>
+        </w:rPr>
+      </w:pPr>
+      <w:r>
+        <w:rPr>
+          <w:lang w:eastAsia="en-IN"/>
+        </w:rPr>
+        <w:t>Owner: SNBP School</w:t>
+      </w:r>
+    </w:p>
+    <w:p>
+      <w:pPr>
+        <w:rPr>
+          <w:lang w:eastAsia="en-IN"/>
+        </w:rPr>
+      </w:pPr>
+      <w:r>
+        <w:rPr>
+          <w:lang w:eastAsia="en-IN"/>
+        </w:rPr>
+        <w:t>Project</w:t>
+      </w:r>
+      <w:r>
+        <w:rPr>
+          <w:lang w:eastAsia="en-IN"/>
+        </w:rPr>
+        <w:t xml:space="preserve"> 1</w:t>
+      </w:r>
+      <w:r>
+        <w:rPr>
+          <w:lang w:eastAsia="en-IN"/>
+        </w:rPr>
+        <w:t xml:space="preserve">: </w:t>
+      </w:r>
+      <w:r>
+        <w:rPr>
+          <w:lang w:eastAsia="en-IN"/>
+        </w:rPr>
+        <w:t>learning-maths-in-baby-steps</w:t>
+      </w:r>
+      <w:r>
+        <w:rPr>
+          <w:lang w:eastAsia="en-IN"/>
+        </w:rPr>
+        <w:t xml:space="preserve"> (manual deploys)</w:t>
+      </w:r>
+    </w:p>
+    <w:p>
+      <w:pPr>
+        <w:rPr>
+          <w:lang w:eastAsia="en-IN"/>
+        </w:rPr>
+      </w:pPr>
+      <w:hyperlink r:id="rId56" w:history="1">
+        <w:r>
+          <w:rPr>
+            <w:rStyle w:val="Hyperlink"/>
+            <w:lang w:eastAsia="en-IN"/>
+          </w:rPr>
+          <w:t>https://app.netlify.com/projects/l</w:t>
+        </w:r>
+        <w:r>
+          <w:rPr>
+            <w:rStyle w:val="Hyperlink"/>
+            <w:lang w:eastAsia="en-IN"/>
+          </w:rPr>
+          <w:t>e</w:t>
+        </w:r>
+        <w:r>
+          <w:rPr>
+            <w:rStyle w:val="Hyperlink"/>
+            <w:lang w:eastAsia="en-IN"/>
+          </w:rPr>
+          <w:t>arning-maths-in-baby-steps/</w:t>
+        </w:r>
+      </w:hyperlink>
+    </w:p>
+    <w:p>
+      <w:pPr>
+        <w:rPr>
+          <w:lang w:eastAsia="en-IN"/>
+        </w:rPr>
+      </w:pPr>
+      <w:hyperlink r:id="rId57" w:history="1">
+        <w:r>
+          <w:rPr>
+            <w:rStyle w:val="Hyperlink"/>
+            <w:lang w:eastAsia="en-IN"/>
+          </w:rPr>
+          <w:t>https://app.netlify.com/projects/learning-maths-in-baby-steps/overview</w:t>
+        </w:r>
+      </w:hyperlink>
+    </w:p>
+    <w:p>
+      <w:pPr>
+        <w:rPr>
+          <w:lang w:eastAsia="en-IN"/>
+        </w:rPr>
+      </w:pPr>
+    </w:p>
+    <w:p>
+      <w:pPr>
+        <w:rPr>
+          <w:lang w:eastAsia="en-IN"/>
+        </w:rPr>
+      </w:pPr>
+      <w:r>
+        <w:rPr>
+          <w:lang w:eastAsia="en-IN"/>
+        </w:rPr>
+        <w:lastRenderedPageBreak/>
+        <w:t xml:space="preserve">Project 2: </w:t>
+      </w:r>
+      <w:proofErr w:type="spellStart"/>
+      <w:r>
+        <w:rPr>
+          <w:lang w:eastAsia="en-IN"/>
+        </w:rPr>
+        <w:t>premagrawal</w:t>
+      </w:r>
+      <w:proofErr w:type="spellEnd"/>
+      <w:r>
+        <w:rPr>
+          <w:lang w:eastAsia="en-IN"/>
+        </w:rPr>
+        <w:t>-maths (deploys from GitHub)</w:t>
+      </w:r>
+    </w:p>
+    <w:p>
+      <w:pPr>
+        <w:rPr>
+          <w:lang w:eastAsia="en-IN"/>
+        </w:rPr>
+      </w:pPr>
+      <w:hyperlink r:id="rId58" w:history="1">
+        <w:r>
+          <w:rPr>
+            <w:rStyle w:val="Hyperlink"/>
+            <w:lang w:eastAsia="en-IN"/>
+          </w:rPr>
+          <w:t>https://app.netlify.com/projects/premagrawal-maths/overview</w:t>
+        </w:r>
+      </w:hyperlink>
+    </w:p>
+    <w:p>
+      <w:pPr>
+        <w:rPr>
+          <w:lang w:eastAsia="en-IN"/>
+        </w:rPr>
+      </w:pPr>
+      <w:hyperlink r:id="rId59" w:history="1">
+        <w:r>
+          <w:rPr>
+            <w:rStyle w:val="Hyperlink"/>
+            <w:lang w:eastAsia="en-IN"/>
+          </w:rPr>
+          <w:t>https://premagrawal-</w:t>
+        </w:r>
+        <w:r>
+          <w:rPr>
+            <w:rStyle w:val="Hyperlink"/>
+            <w:lang w:eastAsia="en-IN"/>
+          </w:rPr>
+          <w:t>m</w:t>
+        </w:r>
+        <w:r>
+          <w:rPr>
+            <w:rStyle w:val="Hyperlink"/>
+            <w:lang w:eastAsia="en-IN"/>
+          </w:rPr>
+          <w:t>aths.netlify.app/</w:t>
+        </w:r>
+      </w:hyperlink>
+    </w:p>
+    <w:p>
+      <w:pPr>
+        <w:rPr>
+          <w:lang w:eastAsia="en-IN"/>
+        </w:rPr>
+      </w:pPr>
+    </w:p>
+    <w:p>
+      <w:pPr>
+        <w:rPr>
+          <w:lang w:eastAsia="en-IN"/>
+        </w:rPr>
+      </w:pPr>
+    </w:p>
+    <w:p>
+      <w:pPr>
+        <w:pStyle w:val="Heading2"/>
+        <w:rPr>
+          <w:lang w:eastAsia="en-IN"/>
+        </w:rPr>
+      </w:pPr>
+      <w:r>
+        <w:rPr>
+          <w:lang w:eastAsia="en-IN"/>
+        </w:rPr>
+        <w:t>KB</w:t>
+      </w:r>
+    </w:p>
+    <w:p>
+      <w:pPr>
+        <w:pStyle w:val="Heading1"/>
+        <w:rPr>
+          <w:rFonts w:eastAsia="Times New Roman"/>
+          <w:lang w:eastAsia="en-IN"/>
+        </w:rPr>
+      </w:pPr>
+      <w:proofErr w:type="spellStart"/>
+      <w:r>
+        <w:rPr>
+          <w:rFonts w:eastAsia="Times New Roman"/>
+          <w:lang w:eastAsia="en-IN"/>
+        </w:rPr>
+        <w:t>Supabase</w:t>
+      </w:r>
+      <w:proofErr w:type="spellEnd"/>
+    </w:p>
+    <w:p>
+      <w:pPr>
+        <w:rPr>
+          <w:lang w:eastAsia="en-IN"/>
+        </w:rPr>
+      </w:pPr>
+      <w:r>
+        <w:rPr>
+          <w:lang w:eastAsia="en-IN"/>
+        </w:rPr>
+        <w:t>Products</w:t>
+      </w:r>
+    </w:p>
+    <w:p>
+      <w:pPr>
+        <w:pStyle w:val="ListParagraph"/>
+        <w:numPr>
+          <w:ilvl w:val="0"/>
+          <w:numId w:val="164"/>
+        </w:numPr>
+        <w:rPr>
+          <w:lang w:eastAsia="en-IN"/>
+        </w:rPr>
+      </w:pPr>
+      <w:r>
+        <w:rPr>
+          <w:lang w:eastAsia="en-IN"/>
+        </w:rPr>
+        <w:t>Database (Postgres)</w:t>
+      </w:r>
+    </w:p>
+    <w:p>
+      <w:pPr>
+        <w:pStyle w:val="ListParagraph"/>
+        <w:numPr>
+          <w:ilvl w:val="0"/>
+          <w:numId w:val="164"/>
+        </w:numPr>
+        <w:rPr>
+          <w:lang w:eastAsia="en-IN"/>
+        </w:rPr>
+      </w:pPr>
+      <w:r>
+        <w:rPr>
+          <w:lang w:eastAsia="en-IN"/>
+        </w:rPr>
+        <w:t>Authentication (</w:t>
+      </w:r>
+      <w:proofErr w:type="spellStart"/>
+      <w:r>
+        <w:rPr>
+          <w:lang w:eastAsia="en-IN"/>
+        </w:rPr>
+        <w:t>passwordless</w:t>
+      </w:r>
+      <w:proofErr w:type="spellEnd"/>
+      <w:r>
+        <w:rPr>
+          <w:lang w:eastAsia="en-IN"/>
+        </w:rPr>
+        <w:t>?)</w:t>
+      </w:r>
+      <w:r>
+        <w:rPr>
+          <w:lang w:eastAsia="en-IN"/>
+        </w:rPr>
+        <w:t>, where is my authentication?</w:t>
+      </w:r>
+    </w:p>
+    <w:p>
+      <w:pPr>
+        <w:pStyle w:val="ListParagraph"/>
+        <w:numPr>
+          <w:ilvl w:val="0"/>
+          <w:numId w:val="164"/>
+        </w:numPr>
+        <w:rPr>
+          <w:lang w:eastAsia="en-IN"/>
+        </w:rPr>
+      </w:pPr>
+      <w:r>
+        <w:rPr>
+          <w:lang w:eastAsia="en-IN"/>
+        </w:rPr>
+        <w:t>Storage (not required?)</w:t>
+      </w:r>
+    </w:p>
+    <w:p>
+      <w:pPr>
+        <w:rPr>
+          <w:lang w:eastAsia="en-IN"/>
+        </w:rPr>
+      </w:pPr>
+    </w:p>
+    <w:p>
+      <w:pPr>
+        <w:pStyle w:val="Heading2"/>
+        <w:rPr>
+          <w:lang w:eastAsia="en-IN"/>
+        </w:rPr>
+      </w:pPr>
+      <w:r>
+        <w:rPr>
+          <w:lang w:eastAsia="en-IN"/>
+        </w:rPr>
+        <w:t>Implementation</w:t>
+      </w:r>
+    </w:p>
+    <w:p>
+      <w:pPr>
         <w:pStyle w:val="Heading3"/>
         <w:rPr>
           <w:lang w:eastAsia="en-IN"/>
@@ -20061,6 +20192,36 @@
         <w:rPr>
           <w:lang w:eastAsia="en-IN"/>
         </w:rPr>
+        <w:t>URL</w:t>
+      </w:r>
+    </w:p>
+    <w:p>
+      <w:pPr>
+        <w:rPr>
+          <w:lang w:eastAsia="en-IN"/>
+        </w:rPr>
+      </w:pPr>
+      <w:hyperlink r:id="rId60" w:history="1">
+        <w:r>
+          <w:rPr>
+            <w:rStyle w:val="Hyperlink"/>
+            <w:lang w:eastAsia="en-IN"/>
+          </w:rPr>
+          <w:t>https://supabase.com/</w:t>
+        </w:r>
+      </w:hyperlink>
+    </w:p>
+    <w:p>
+      <w:pPr>
+        <w:pStyle w:val="Heading3"/>
+        <w:rPr>
+          <w:lang w:eastAsia="en-IN"/>
+        </w:rPr>
+      </w:pPr>
+      <w:r>
+        <w:rPr>
+          <w:lang w:eastAsia="en-IN"/>
+        </w:rPr>
         <w:t>User</w:t>
       </w:r>
     </w:p>
@@ -20076,7 +20237,7 @@
         </w:rPr>
         <w:t xml:space="preserve">Username: </w:t>
       </w:r>
-      <w:hyperlink r:id="rId56" w:history="1">
+      <w:hyperlink r:id="rId61" w:history="1">
         <w:r>
           <w:rPr>
             <w:rStyle w:val="Hyperlink"/>
@@ -20302,7 +20463,7 @@
           <w:lang w:eastAsia="en-IN"/>
         </w:rPr>
       </w:pPr>
-      <w:hyperlink r:id="rId57" w:history="1">
+      <w:hyperlink r:id="rId62" w:history="1">
         <w:r>
           <w:rPr>
             <w:rStyle w:val="Hyperlink"/>
@@ -20371,6 +20532,7 @@
         <w:rPr>
           <w:lang w:eastAsia="en-IN"/>
         </w:rPr>
+        <w:lastRenderedPageBreak/>
         <w:t xml:space="preserve">Project </w:t>
       </w:r>
       <w:r>
@@ -20478,7 +20640,6 @@
           <w:bCs/>
           <w:lang w:eastAsia="en-IN"/>
         </w:rPr>
-        <w:lastRenderedPageBreak/>
         <w:t>Statistics</w:t>
       </w:r>
     </w:p>
@@ -20969,6 +21130,7 @@
         <w:rPr>
           <w:lang w:eastAsia="en-IN"/>
         </w:rPr>
+        <w:lastRenderedPageBreak/>
         <w:t>Import data from CSV (</w:t>
       </w:r>
       <w:r>
@@ -21076,7 +21238,6 @@
           <w:bCs/>
           <w:lang w:eastAsia="en-IN"/>
         </w:rPr>
-        <w:lastRenderedPageBreak/>
         <w:t>Definition</w:t>
       </w:r>
     </w:p>
@@ -21426,6 +21587,7 @@
         <w:rPr>
           <w:lang w:eastAsia="en-IN"/>
         </w:rPr>
+        <w:lastRenderedPageBreak/>
         <w:t xml:space="preserve">You will be able to connect a GitHub repository to a </w:t>
       </w:r>
       <w:proofErr w:type="spellStart"/>
@@ -21495,7 +21657,6 @@
         <w:rPr>
           <w:lang w:eastAsia="en-IN"/>
         </w:rPr>
-        <w:lastRenderedPageBreak/>
         <w:t>Organization Settings</w:t>
       </w:r>
     </w:p>
@@ -21795,6 +21956,7 @@
         <w:rPr>
           <w:lang w:eastAsia="en-IN"/>
         </w:rPr>
+        <w:lastRenderedPageBreak/>
         <w:t>This key is safe to use in a browser if you have enabled Row Level Security (RLS) for your tables and configured policies. You may also use the secret key which can be found here to bypass RLS.</w:t>
       </w:r>
     </w:p>
@@ -21888,7 +22050,6 @@
         <w:rPr>
           <w:lang w:eastAsia="en-IN"/>
         </w:rPr>
-        <w:lastRenderedPageBreak/>
         <w:t>Python</w:t>
       </w:r>
     </w:p>
@@ -22180,6 +22341,7 @@
         <w:rPr>
           <w:lang w:eastAsia="en-IN"/>
         </w:rPr>
+        <w:lastRenderedPageBreak/>
         <w:t>Team</w:t>
       </w:r>
     </w:p>
@@ -22280,7 +22442,7 @@
           <w:lang w:eastAsia="en-IN"/>
         </w:rPr>
       </w:pPr>
-      <w:hyperlink r:id="rId58" w:anchor="data-types" w:history="1">
+      <w:hyperlink r:id="rId63" w:anchor="data-types" w:history="1">
         <w:r>
           <w:rPr>
             <w:rStyle w:val="Hyperlink"/>
@@ -22296,7 +22458,7 @@
           <w:lang w:eastAsia="en-IN"/>
         </w:rPr>
       </w:pPr>
-      <w:hyperlink r:id="rId59" w:history="1">
+      <w:hyperlink r:id="rId64" w:history="1">
         <w:r>
           <w:rPr>
             <w:rStyle w:val="Hyperlink"/>
@@ -22324,7 +22486,6 @@
         <w:rPr>
           <w:lang w:eastAsia="en-IN"/>
         </w:rPr>
-        <w:lastRenderedPageBreak/>
         <w:t>Enumerated Data Types</w:t>
       </w:r>
     </w:p>
@@ -22334,7 +22495,7 @@
           <w:lang w:eastAsia="en-IN"/>
         </w:rPr>
       </w:pPr>
-      <w:hyperlink r:id="rId60" w:history="1">
+      <w:hyperlink r:id="rId65" w:history="1">
         <w:r>
           <w:rPr>
             <w:rStyle w:val="Hyperlink"/>
@@ -22363,7 +22524,7 @@
           <w:lang w:eastAsia="en-IN"/>
         </w:rPr>
       </w:pPr>
-      <w:hyperlink r:id="rId61" w:history="1">
+      <w:hyperlink r:id="rId66" w:history="1">
         <w:r>
           <w:rPr>
             <w:rStyle w:val="Hyperlink"/>
@@ -22408,7 +22569,7 @@
           <w:lang w:eastAsia="en-IN"/>
         </w:rPr>
       </w:pPr>
-      <w:hyperlink r:id="rId62" w:history="1">
+      <w:hyperlink r:id="rId67" w:history="1">
         <w:r>
           <w:rPr>
             <w:rStyle w:val="Hyperlink"/>
@@ -22445,7 +22606,7 @@
           <w:lang w:eastAsia="en-IN"/>
         </w:rPr>
       </w:pPr>
-      <w:hyperlink r:id="rId63" w:history="1">
+      <w:hyperlink r:id="rId68" w:history="1">
         <w:r>
           <w:rPr>
             <w:rStyle w:val="Hyperlink"/>
@@ -22461,7 +22622,7 @@
           <w:lang w:eastAsia="en-IN"/>
         </w:rPr>
       </w:pPr>
-      <w:hyperlink r:id="rId64" w:anchor="start-of-content" w:history="1">
+      <w:hyperlink r:id="rId69" w:anchor="start-of-content" w:history="1">
         <w:r>
           <w:rPr>
             <w:rStyle w:val="Hyperlink"/>
@@ -22481,7 +22642,7 @@
           <w:lang w:eastAsia="en-IN"/>
         </w:rPr>
       </w:pPr>
-      <w:hyperlink r:id="rId65" w:history="1">
+      <w:hyperlink r:id="rId70" w:history="1">
         <w:proofErr w:type="spellStart"/>
         <w:r>
           <w:rPr>
@@ -22503,7 +22664,7 @@
           <w:lang w:eastAsia="en-IN"/>
         </w:rPr>
       </w:pPr>
-      <w:hyperlink r:id="rId66" w:history="1">
+      <w:hyperlink r:id="rId71" w:history="1">
         <w:proofErr w:type="spellStart"/>
         <w:r>
           <w:rPr>
@@ -22544,7 +22705,7 @@
           <w:lang w:eastAsia="en-IN"/>
         </w:rPr>
       </w:pPr>
-      <w:hyperlink r:id="rId67" w:history="1">
+      <w:hyperlink r:id="rId72" w:history="1">
         <w:r>
           <w:rPr>
             <w:rStyle w:val="Hyperlink"/>
@@ -22566,7 +22727,7 @@
           <w:lang w:eastAsia="en-IN"/>
         </w:rPr>
       </w:pPr>
-      <w:hyperlink r:id="rId68" w:history="1">
+      <w:hyperlink r:id="rId73" w:history="1">
         <w:r>
           <w:rPr>
             <w:rStyle w:val="Hyperlink"/>
@@ -22586,7 +22747,7 @@
           <w:lang w:eastAsia="en-IN"/>
         </w:rPr>
       </w:pPr>
-      <w:hyperlink r:id="rId69" w:history="1">
+      <w:hyperlink r:id="rId74" w:history="1">
         <w:r>
           <w:rPr>
             <w:rStyle w:val="Hyperlink"/>
@@ -22606,7 +22767,7 @@
           <w:lang w:eastAsia="en-IN"/>
         </w:rPr>
       </w:pPr>
-      <w:hyperlink r:id="rId70" w:history="1">
+      <w:hyperlink r:id="rId75" w:history="1">
         <w:r>
           <w:rPr>
             <w:rStyle w:val="Hyperlink"/>
@@ -22626,7 +22787,7 @@
           <w:lang w:eastAsia="en-IN"/>
         </w:rPr>
       </w:pPr>
-      <w:hyperlink r:id="rId71" w:history="1">
+      <w:hyperlink r:id="rId76" w:history="1">
         <w:r>
           <w:rPr>
             <w:rStyle w:val="Hyperlink"/>
@@ -22646,7 +22807,7 @@
           <w:lang w:eastAsia="en-IN"/>
         </w:rPr>
       </w:pPr>
-      <w:hyperlink r:id="rId72" w:history="1">
+      <w:hyperlink r:id="rId77" w:history="1">
         <w:r>
           <w:rPr>
             <w:rStyle w:val="Hyperlink"/>
@@ -22666,7 +22827,7 @@
           <w:lang w:eastAsia="en-IN"/>
         </w:rPr>
       </w:pPr>
-      <w:hyperlink r:id="rId73" w:history="1">
+      <w:hyperlink r:id="rId78" w:history="1">
         <w:r>
           <w:rPr>
             <w:rStyle w:val="Hyperlink"/>
@@ -22686,7 +22847,7 @@
           <w:lang w:eastAsia="en-IN"/>
         </w:rPr>
       </w:pPr>
-      <w:hyperlink r:id="rId74" w:history="1">
+      <w:hyperlink r:id="rId79" w:history="1">
         <w:r>
           <w:rPr>
             <w:rStyle w:val="Hyperlink"/>
@@ -22706,7 +22867,7 @@
           <w:lang w:eastAsia="en-IN"/>
         </w:rPr>
       </w:pPr>
-      <w:hyperlink r:id="rId75" w:history="1">
+      <w:hyperlink r:id="rId80" w:history="1">
         <w:r>
           <w:rPr>
             <w:rStyle w:val="Hyperlink"/>
@@ -22745,7 +22906,7 @@
                     </pic:cNvPicPr>
                   </pic:nvPicPr>
                   <pic:blipFill>
-                    <a:blip r:embed="rId76" cstate="print">
+                    <a:blip r:embed="rId81" cstate="print">
                       <a:extLst>
                         <a:ext uri="{28A0092B-C50C-407E-A947-70E740481C1C}">
                           <a14:useLocalDpi xmlns:a14="http://schemas.microsoft.com/office/drawing/2010/main" val="0"/>
@@ -22776,7 +22937,7 @@
           </wp:inline>
         </w:drawing>
       </w:r>
-      <w:hyperlink r:id="rId77" w:history="1">
+      <w:hyperlink r:id="rId82" w:history="1">
         <w:proofErr w:type="spellStart"/>
         <w:r>
           <w:rPr>
@@ -22834,7 +22995,6 @@
           <w:vanish/>
           <w:lang w:eastAsia="en-IN"/>
         </w:rPr>
-        <w:lastRenderedPageBreak/>
         <w:t>Bottom of Form</w:t>
       </w:r>
     </w:p>
@@ -23090,7 +23250,7 @@
                   <wp:extent cx="190500" cy="190500"/>
                   <wp:effectExtent l="0" t="0" r="0" b="0"/>
                   <wp:docPr id="282282632" name="Picture 3" descr="agrawalprem">
-                    <a:hlinkClick xmlns:a="http://schemas.openxmlformats.org/drawingml/2006/main" r:id="rId65"/>
+                    <a:hlinkClick xmlns:a="http://schemas.openxmlformats.org/drawingml/2006/main" r:id="rId70"/>
                   </wp:docPr>
                   <wp:cNvGraphicFramePr>
                     <a:graphicFrameLocks xmlns:a="http://schemas.openxmlformats.org/drawingml/2006/main" noChangeAspect="1"/>
@@ -23100,14 +23260,14 @@
                       <pic:pic xmlns:pic="http://schemas.openxmlformats.org/drawingml/2006/picture">
                         <pic:nvPicPr>
                           <pic:cNvPr id="0" name="Picture 12" descr="agrawalprem">
-                            <a:hlinkClick r:id="rId65"/>
+                            <a:hlinkClick r:id="rId70"/>
                           </pic:cNvPr>
                           <pic:cNvPicPr>
                             <a:picLocks noChangeAspect="1" noChangeArrowheads="1"/>
                           </pic:cNvPicPr>
                         </pic:nvPicPr>
                         <pic:blipFill>
-                          <a:blip r:embed="rId78" cstate="print">
+                          <a:blip r:embed="rId83" cstate="print">
                             <a:extLst>
                               <a:ext uri="{28A0092B-C50C-407E-A947-70E740481C1C}">
                                 <a14:useLocalDpi xmlns:a14="http://schemas.microsoft.com/office/drawing/2010/main" val="0"/>
@@ -23138,7 +23298,7 @@
                 </wp:inline>
               </w:drawing>
             </w:r>
-            <w:hyperlink r:id="rId79" w:history="1">
+            <w:hyperlink r:id="rId84" w:history="1">
               <w:proofErr w:type="spellStart"/>
               <w:r>
                 <w:rPr>
@@ -23158,7 +23318,7 @@
                 <w:lang w:eastAsia="en-IN"/>
               </w:rPr>
             </w:pPr>
-            <w:hyperlink r:id="rId80" w:history="1">
+            <w:hyperlink r:id="rId85" w:history="1">
               <w:r>
                 <w:rPr>
                   <w:rStyle w:val="Hyperlink"/>
@@ -23190,7 +23350,7 @@
                 <w:lang w:eastAsia="en-IN"/>
               </w:rPr>
             </w:pPr>
-            <w:hyperlink r:id="rId81" w:history="1">
+            <w:hyperlink r:id="rId86" w:history="1">
               <w:r>
                 <w:rPr>
                   <w:rStyle w:val="Hyperlink"/>
@@ -23234,7 +23394,7 @@
                 <w:lang w:eastAsia="en-IN"/>
               </w:rPr>
             </w:pPr>
-            <w:hyperlink r:id="rId82" w:tooltip="This path skips through empty directories" w:history="1">
+            <w:hyperlink r:id="rId87" w:tooltip="This path skips through empty directories" w:history="1">
               <w:proofErr w:type="spellStart"/>
               <w:r>
                 <w:rPr>
@@ -23275,7 +23435,7 @@
                 <w:lang w:eastAsia="en-IN"/>
               </w:rPr>
             </w:pPr>
-            <w:hyperlink r:id="rId83" w:tooltip="Remove plugin-git-gateway from netlify.toml" w:history="1">
+            <w:hyperlink r:id="rId88" w:tooltip="Remove plugin-git-gateway from netlify.toml" w:history="1">
               <w:r>
                 <w:rPr>
                   <w:rStyle w:val="Hyperlink"/>
@@ -23361,7 +23521,7 @@
                 <w:lang w:eastAsia="en-IN"/>
               </w:rPr>
             </w:pPr>
-            <w:hyperlink r:id="rId84" w:tooltip="README.md" w:history="1">
+            <w:hyperlink r:id="rId89" w:tooltip="README.md" w:history="1">
               <w:r>
                 <w:rPr>
                   <w:rStyle w:val="Hyperlink"/>
@@ -23393,7 +23553,7 @@
                 <w:lang w:eastAsia="en-IN"/>
               </w:rPr>
             </w:pPr>
-            <w:hyperlink r:id="rId85" w:tooltip="Migrate from Netlify Identity to Supabase Authentication" w:history="1">
+            <w:hyperlink r:id="rId90" w:tooltip="Migrate from Netlify Identity to Supabase Authentication" w:history="1">
               <w:r>
                 <w:rPr>
                   <w:rStyle w:val="Hyperlink"/>
@@ -23484,7 +23644,7 @@
                 <w:lang w:eastAsia="en-IN"/>
               </w:rPr>
             </w:pPr>
-            <w:hyperlink r:id="rId86" w:tooltip="SUPABASE_SETUP.md" w:history="1">
+            <w:hyperlink r:id="rId91" w:tooltip="SUPABASE_SETUP.md" w:history="1">
               <w:r>
                 <w:rPr>
                   <w:rStyle w:val="Hyperlink"/>
@@ -23516,7 +23676,7 @@
                 <w:lang w:eastAsia="en-IN"/>
               </w:rPr>
             </w:pPr>
-            <w:hyperlink r:id="rId87" w:tooltip="Migrate from Netlify Identity to Supabase Authentication" w:history="1">
+            <w:hyperlink r:id="rId92" w:tooltip="Migrate from Netlify Identity to Supabase Authentication" w:history="1">
               <w:r>
                 <w:rPr>
                   <w:rStyle w:val="Hyperlink"/>
@@ -23607,7 +23767,7 @@
                 <w:lang w:eastAsia="en-IN"/>
               </w:rPr>
             </w:pPr>
-            <w:hyperlink r:id="rId88" w:tooltip="index.html" w:history="1">
+            <w:hyperlink r:id="rId93" w:tooltip="index.html" w:history="1">
               <w:r>
                 <w:rPr>
                   <w:rStyle w:val="Hyperlink"/>
@@ -23639,7 +23799,7 @@
                 <w:lang w:eastAsia="en-IN"/>
               </w:rPr>
             </w:pPr>
-            <w:hyperlink r:id="rId89" w:tooltip="Migrate from Netlify Identity to Supabase Authentication" w:history="1">
+            <w:hyperlink r:id="rId94" w:tooltip="Migrate from Netlify Identity to Supabase Authentication" w:history="1">
               <w:r>
                 <w:rPr>
                   <w:rStyle w:val="Hyperlink"/>
@@ -23730,7 +23890,7 @@
                 <w:lang w:eastAsia="en-IN"/>
               </w:rPr>
             </w:pPr>
-            <w:hyperlink r:id="rId90" w:tooltip="netlify.toml" w:history="1">
+            <w:hyperlink r:id="rId95" w:tooltip="netlify.toml" w:history="1">
               <w:proofErr w:type="spellStart"/>
               <w:proofErr w:type="gramStart"/>
               <w:r>
@@ -23766,7 +23926,7 @@
                 <w:lang w:eastAsia="en-IN"/>
               </w:rPr>
             </w:pPr>
-            <w:hyperlink r:id="rId91" w:tooltip="Migrate from Netlify Identity to Supabase Authentication" w:history="1">
+            <w:hyperlink r:id="rId96" w:tooltip="Migrate from Netlify Identity to Supabase Authentication" w:history="1">
               <w:r>
                 <w:rPr>
                   <w:rStyle w:val="Hyperlink"/>
@@ -23857,7 +24017,7 @@
                 <w:lang w:eastAsia="en-IN"/>
               </w:rPr>
             </w:pPr>
-            <w:hyperlink r:id="rId92" w:tooltip="supabase-schema.sql" w:history="1">
+            <w:hyperlink r:id="rId97" w:tooltip="supabase-schema.sql" w:history="1">
               <w:proofErr w:type="spellStart"/>
               <w:r>
                 <w:rPr>
@@ -23891,7 +24051,7 @@
                 <w:lang w:eastAsia="en-IN"/>
               </w:rPr>
             </w:pPr>
-            <w:hyperlink r:id="rId93" w:tooltip="Migrate from Netlify Identity to Supabase Authentication" w:history="1">
+            <w:hyperlink r:id="rId98" w:tooltip="Migrate from Netlify Identity to Supabase Authentication" w:history="1">
               <w:r>
                 <w:rPr>
                   <w:rStyle w:val="Hyperlink"/>
@@ -23984,7 +24144,7 @@
           <w:lang w:eastAsia="en-IN"/>
         </w:rPr>
       </w:pPr>
-      <w:hyperlink r:id="rId94" w:history="1">
+      <w:hyperlink r:id="rId99" w:history="1">
         <w:r>
           <w:rPr>
             <w:rStyle w:val="Hyperlink"/>
@@ -24040,7 +24200,6 @@
           <w:bCs/>
           <w:lang w:eastAsia="en-IN"/>
         </w:rPr>
-        <w:lastRenderedPageBreak/>
         <w:t>Features</w:t>
       </w:r>
     </w:p>
@@ -24342,6 +24501,7 @@
         <w:rPr>
           <w:lang w:eastAsia="en-IN"/>
         </w:rPr>
+        <w:lastRenderedPageBreak/>
         <w:t>git remote add origin &lt;your-</w:t>
       </w:r>
       <w:proofErr w:type="spellStart"/>
@@ -24421,7 +24581,7 @@
         </w:rPr>
         <w:t>Go to </w:t>
       </w:r>
-      <w:hyperlink r:id="rId95" w:history="1">
+      <w:hyperlink r:id="rId100" w:history="1">
         <w:r>
           <w:rPr>
             <w:rStyle w:val="Hyperlink"/>
@@ -24582,7 +24742,7 @@
         </w:rPr>
         <w:t xml:space="preserve"> project at </w:t>
       </w:r>
-      <w:hyperlink r:id="rId96" w:history="1">
+      <w:hyperlink r:id="rId101" w:history="1">
         <w:r>
           <w:rPr>
             <w:rStyle w:val="Hyperlink"/>
@@ -24667,7 +24827,6 @@
         <w:rPr>
           <w:lang w:eastAsia="en-IN"/>
         </w:rPr>
-        <w:lastRenderedPageBreak/>
         <w:t>Site URL should be automatically configured</w:t>
       </w:r>
     </w:p>
@@ -24968,6 +25127,7 @@
           <w:bCs/>
           <w:lang w:eastAsia="en-IN"/>
         </w:rPr>
+        <w:lastRenderedPageBreak/>
         <w:t>3. Current Functionality</w:t>
       </w:r>
     </w:p>
@@ -25261,7 +25421,6 @@
           <w:bCs/>
           <w:lang w:eastAsia="en-IN"/>
         </w:rPr>
-        <w:lastRenderedPageBreak/>
         <w:t>Quick summary:</w:t>
       </w:r>
     </w:p>
@@ -25295,7 +25454,7 @@
         </w:rPr>
         <w:t xml:space="preserve"> project at </w:t>
       </w:r>
-      <w:hyperlink r:id="rId97" w:history="1">
+      <w:hyperlink r:id="rId102" w:history="1">
         <w:r>
           <w:rPr>
             <w:rStyle w:val="Hyperlink"/>
@@ -25529,6 +25688,7 @@
           <w:rFonts w:ascii="MS Gothic" w:eastAsia="MS Gothic" w:hAnsi="MS Gothic" w:cs="MS Gothic" w:hint="eastAsia"/>
           <w:lang w:eastAsia="en-IN"/>
         </w:rPr>
+        <w:lastRenderedPageBreak/>
         <w:t>├</w:t>
       </w:r>
       <w:r>
@@ -25841,7 +26001,6 @@
           <w:lang w:eastAsia="en-IN"/>
           <w14:ligatures w14:val="none"/>
         </w:rPr>
-        <w:lastRenderedPageBreak/>
         <w:t>Backend</w:t>
       </w:r>
       <w:r>
@@ -26467,6 +26626,7 @@
           <w:lang w:eastAsia="en-IN"/>
           <w14:ligatures w14:val="none"/>
         </w:rPr>
+        <w:lastRenderedPageBreak/>
         <w:t>2. Alternative: Python + Flask/Django</w:t>
       </w:r>
     </w:p>
@@ -26989,7 +27149,6 @@
           <w:lang w:eastAsia="en-IN"/>
           <w14:ligatures w14:val="none"/>
         </w:rPr>
-        <w:lastRenderedPageBreak/>
         <w:t>Fetch session history from the server</w:t>
       </w:r>
     </w:p>
@@ -27528,6 +27687,7 @@
           <w:lang w:eastAsia="en-IN"/>
           <w14:ligatures w14:val="none"/>
         </w:rPr>
+        <w:lastRenderedPageBreak/>
         <w:t>Create API endpoints:</w:t>
       </w:r>
     </w:p>
@@ -28126,7 +28286,6 @@
           <w:lang w:eastAsia="en-IN"/>
           <w14:ligatures w14:val="none"/>
         </w:rPr>
-        <w:lastRenderedPageBreak/>
         <w:t>Week 4-5</w:t>
       </w:r>
       <w:r>
@@ -28662,6 +28821,7 @@
           <w:b/>
           <w:bCs/>
         </w:rPr>
+        <w:lastRenderedPageBreak/>
         <w:t>Option 1: Static hosting (current HTML/JS app)</w:t>
       </w:r>
     </w:p>
@@ -28852,7 +29012,6 @@
           <w:b/>
           <w:bCs/>
         </w:rPr>
-        <w:lastRenderedPageBreak/>
         <w:t>Cloudflare Pages</w:t>
       </w:r>
       <w:r>
@@ -29051,6 +29210,7 @@
         </w:numPr>
       </w:pPr>
       <w:r>
+        <w:lastRenderedPageBreak/>
         <w:t>Simple deployment</w:t>
       </w:r>
     </w:p>
@@ -29218,7 +29378,6 @@
         </w:numPr>
       </w:pPr>
       <w:r>
-        <w:lastRenderedPageBreak/>
         <w:t>Use the app immediately — no installation needed</w:t>
       </w:r>
     </w:p>
@@ -29394,6 +29553,7 @@
         </w:numPr>
       </w:pPr>
       <w:r>
+        <w:lastRenderedPageBreak/>
         <w:t>Sign up (free)</w:t>
       </w:r>
     </w:p>
@@ -29502,7 +29662,6 @@
     </w:p>
     <w:p>
       <w:r>
-        <w:lastRenderedPageBreak/>
         <w:t>    </w:t>
       </w:r>
       <w:proofErr w:type="gramStart"/>
@@ -29676,6 +29835,7 @@
           <w:b/>
           <w:bCs/>
         </w:rPr>
+        <w:lastRenderedPageBreak/>
         <w:t>Phase 2: Add server-side storage (later)</w:t>
       </w:r>
     </w:p>
@@ -29817,7 +29977,6 @@
         </w:numPr>
       </w:pPr>
       <w:r>
-        <w:lastRenderedPageBreak/>
         <w:t>Provide step-by-step instructions for a specific platform</w:t>
       </w:r>
     </w:p>

</xml_diff>